<commit_message>
basic idea of the panel
</commit_message>
<xml_diff>
--- a/Team 9 Assembler User Guide Part 0 CSCI6461Section10Spring2024February102024.docx
+++ b/Team 9 Assembler User Guide Part 0 CSCI6461Section10Spring2024February102024.docx
@@ -34,7 +34,7 @@
           <w:szCs w:val="20"/>
         </w:rPr>
         <w:drawing>
-          <wp:inline distT="0" distB="0" distL="0" distR="0" wp14:anchorId="77EFEF3C" wp14:editId="4AB9B666">
+          <wp:inline distT="0" distB="0" distL="0" distR="0" wp14:anchorId="2D5005A4" wp14:editId="71F5240A">
             <wp:extent cx="4686300" cy="52705"/>
             <wp:effectExtent l="0" t="0" r="0" b="0"/>
             <wp:docPr id="1055303868" name="Picture 2" descr="short line"/>
@@ -122,7 +122,7 @@
           <w:lang w:eastAsia="en-GB"/>
         </w:rPr>
         <w:drawing>
-          <wp:inline distT="0" distB="0" distL="0" distR="0" wp14:anchorId="51974C95" wp14:editId="3461CEB0">
+          <wp:inline distT="0" distB="0" distL="0" distR="0" wp14:anchorId="64748E10" wp14:editId="7C89B8B0">
             <wp:extent cx="1855470" cy="1380490"/>
             <wp:effectExtent l="0" t="0" r="0" b="3810"/>
             <wp:docPr id="664273751" name="Picture 1"/>
@@ -259,15 +259,7 @@
           <w:sz w:val="28"/>
           <w:szCs w:val="28"/>
         </w:rPr>
-        <w:t xml:space="preserve">Project Part 0 </w:t>
-      </w:r>
-      <w:r>
-        <w:rPr>
-          <w:rFonts w:cs="Times New Roman"/>
-          <w:sz w:val="28"/>
-          <w:szCs w:val="28"/>
-        </w:rPr>
-        <w:t>User Guide</w:t>
+        <w:t>Project Part 0 User Guide</w:t>
       </w:r>
     </w:p>
     <w:p>
@@ -376,7 +368,6 @@
           <w:lang w:eastAsia="en-GB"/>
         </w:rPr>
       </w:pPr>
-      <w:proofErr w:type="spellStart"/>
       <w:r>
         <w:rPr>
           <w:rFonts w:eastAsia="Times New Roman" w:cs="Times New Roman"/>
@@ -384,62 +375,30 @@
           <w:szCs w:val="28"/>
           <w:lang w:eastAsia="en-GB"/>
         </w:rPr>
-        <w:t>Boxin</w:t>
-      </w:r>
-      <w:proofErr w:type="spellEnd"/>
-      <w:r>
+        <w:t>Boxin Yang</w:t>
+      </w:r>
+    </w:p>
+    <w:p>
+      <w:pPr>
+        <w:spacing w:before="26" w:after="26" w:line="276" w:lineRule="auto"/>
+        <w:ind w:right="4"/>
+        <w:jc w:val="center"/>
         <w:rPr>
           <w:rFonts w:eastAsia="Times New Roman" w:cs="Times New Roman"/>
           <w:sz w:val="28"/>
           <w:szCs w:val="28"/>
           <w:lang w:eastAsia="en-GB"/>
         </w:rPr>
-        <w:t xml:space="preserve"> Yang</w:t>
-      </w:r>
-    </w:p>
-    <w:p>
-      <w:pPr>
-        <w:spacing w:before="26" w:after="26" w:line="276" w:lineRule="auto"/>
-        <w:ind w:right="4"/>
-        <w:jc w:val="center"/>
+      </w:pPr>
+      <w:r>
         <w:rPr>
           <w:rFonts w:eastAsia="Times New Roman" w:cs="Times New Roman"/>
           <w:sz w:val="28"/>
           <w:szCs w:val="28"/>
           <w:lang w:eastAsia="en-GB"/>
         </w:rPr>
-      </w:pPr>
-      <w:proofErr w:type="spellStart"/>
-      <w:r>
-        <w:rPr>
-          <w:rFonts w:eastAsia="Times New Roman" w:cs="Times New Roman"/>
-          <w:sz w:val="28"/>
-          <w:szCs w:val="28"/>
-          <w:lang w:eastAsia="en-GB"/>
-        </w:rPr>
-        <w:t>Udaykiran</w:t>
-      </w:r>
-      <w:proofErr w:type="spellEnd"/>
-      <w:r>
-        <w:rPr>
-          <w:rFonts w:eastAsia="Times New Roman" w:cs="Times New Roman"/>
-          <w:sz w:val="28"/>
-          <w:szCs w:val="28"/>
-          <w:lang w:eastAsia="en-GB"/>
-        </w:rPr>
-        <w:t xml:space="preserve"> </w:t>
-      </w:r>
-      <w:proofErr w:type="spellStart"/>
-      <w:r>
-        <w:rPr>
-          <w:rFonts w:eastAsia="Times New Roman" w:cs="Times New Roman"/>
-          <w:sz w:val="28"/>
-          <w:szCs w:val="28"/>
-          <w:lang w:eastAsia="en-GB"/>
-        </w:rPr>
-        <w:t>Kalyanapu</w:t>
-      </w:r>
-      <w:proofErr w:type="spellEnd"/>
+        <w:t>Udaykiran Kalyanapu</w:t>
+      </w:r>
     </w:p>
     <w:p>
       <w:pPr>
@@ -782,6 +741,72 @@
         </w:rPr>
         <w:t>java -jar run.jar</w:t>
       </w:r>
+      <w:r>
+        <w:rPr>
+          <w:b/>
+          <w:bCs/>
+        </w:rPr>
+        <w:t xml:space="preserve"> </w:t>
+      </w:r>
+      <w:r>
+        <w:rPr>
+          <w:rFonts w:hint="eastAsia"/>
+          <w:b/>
+          <w:bCs/>
+          <w:lang w:eastAsia="zh-CN"/>
+        </w:rPr>
+        <w:t>‘</w:t>
+      </w:r>
+      <w:r>
+        <w:rPr>
+          <w:rFonts w:hint="eastAsia"/>
+          <w:b/>
+          <w:bCs/>
+          <w:lang w:eastAsia="zh-CN"/>
+        </w:rPr>
+        <w:t>your</w:t>
+      </w:r>
+      <w:r>
+        <w:rPr>
+          <w:b/>
+          <w:bCs/>
+          <w:lang w:eastAsia="zh-CN"/>
+        </w:rPr>
+        <w:t xml:space="preserve"> file name</w:t>
+      </w:r>
+      <w:r>
+        <w:rPr>
+          <w:rFonts w:hint="eastAsia"/>
+          <w:b/>
+          <w:bCs/>
+          <w:lang w:eastAsia="zh-CN"/>
+        </w:rPr>
+        <w:t>’</w:t>
+      </w:r>
+    </w:p>
+    <w:p>
+      <w:pPr>
+        <w:pStyle w:val="ListParagraph"/>
+        <w:spacing w:line="360" w:lineRule="auto"/>
+      </w:pPr>
+      <w:r>
+        <w:rPr>
+          <w:lang w:eastAsia="zh-CN"/>
+        </w:rPr>
+        <w:t xml:space="preserve">p.s. If the file name is not provided, </w:t>
+      </w:r>
+      <w:r>
+        <w:rPr>
+          <w:lang w:eastAsia="zh-CN"/>
+        </w:rPr>
+        <w:t>by default it runs test1.txt</w:t>
+      </w:r>
+      <w:r>
+        <w:rPr>
+          <w:lang w:eastAsia="zh-CN"/>
+        </w:rPr>
+        <w:t>.</w:t>
+      </w:r>
     </w:p>
     <w:p>
       <w:pPr>
@@ -832,7 +857,26 @@
         <w:spacing w:line="360" w:lineRule="auto"/>
       </w:pPr>
       <w:r>
-        <w:t>By default, the Assembler expects a file named `test case.txt` in the same directory. Ensure your instruction file is named correctly or update the filename in the `run` method of the Assembler class before compiling.</w:t>
+        <w:t xml:space="preserve">By default, the Assembler expects a </w:t>
+      </w:r>
+      <w:r>
+        <w:t xml:space="preserve">file name from </w:t>
+      </w:r>
+      <w:r>
+        <w:rPr>
+          <w:rFonts w:hint="eastAsia"/>
+          <w:lang w:eastAsia="zh-CN"/>
+        </w:rPr>
+        <w:t>command</w:t>
+      </w:r>
+      <w:r>
+        <w:t xml:space="preserve"> line</w:t>
+      </w:r>
+      <w:r>
+        <w:t xml:space="preserve">. </w:t>
+      </w:r>
+      <w:r>
+        <w:t>If the file name is not provided, it will read from “test1.txt”.</w:t>
       </w:r>
     </w:p>
     <w:p>
@@ -951,32 +995,7 @@
           <w:i/>
           <w:iCs/>
         </w:rPr>
-        <w:t>**</w:t>
-      </w:r>
-      <w:proofErr w:type="spellStart"/>
-      <w:proofErr w:type="gramStart"/>
-      <w:r>
-        <w:rPr>
-          <w:i/>
-          <w:iCs/>
-        </w:rPr>
-        <w:t>loadDict</w:t>
-      </w:r>
-      <w:proofErr w:type="spellEnd"/>
-      <w:r>
-        <w:rPr>
-          <w:i/>
-          <w:iCs/>
-        </w:rPr>
-        <w:t>(</w:t>
-      </w:r>
-      <w:proofErr w:type="gramEnd"/>
-      <w:r>
-        <w:rPr>
-          <w:i/>
-          <w:iCs/>
-        </w:rPr>
-        <w:t>)**:</w:t>
+        <w:t>**loadDict()**:</w:t>
       </w:r>
       <w:r>
         <w:t xml:space="preserve"> Initializes the opcode to binary and register</w:t>
@@ -1002,32 +1021,7 @@
           <w:i/>
           <w:iCs/>
         </w:rPr>
-        <w:t>**</w:t>
-      </w:r>
-      <w:proofErr w:type="spellStart"/>
-      <w:proofErr w:type="gramStart"/>
-      <w:r>
-        <w:rPr>
-          <w:i/>
-          <w:iCs/>
-        </w:rPr>
-        <w:t>readFile</w:t>
-      </w:r>
-      <w:proofErr w:type="spellEnd"/>
-      <w:r>
-        <w:rPr>
-          <w:i/>
-          <w:iCs/>
-        </w:rPr>
-        <w:t>(</w:t>
-      </w:r>
-      <w:proofErr w:type="gramEnd"/>
-      <w:r>
-        <w:rPr>
-          <w:i/>
-          <w:iCs/>
-        </w:rPr>
-        <w:t>)**:</w:t>
+        <w:t>**readFile()**:</w:t>
       </w:r>
       <w:r>
         <w:t xml:space="preserve"> Reads assembly instructions from the input file.</w:t>
@@ -1047,32 +1041,7 @@
           <w:i/>
           <w:iCs/>
         </w:rPr>
-        <w:t>**</w:t>
-      </w:r>
-      <w:proofErr w:type="spellStart"/>
-      <w:proofErr w:type="gramStart"/>
-      <w:r>
-        <w:rPr>
-          <w:i/>
-          <w:iCs/>
-        </w:rPr>
-        <w:t>BinaryToOctal</w:t>
-      </w:r>
-      <w:proofErr w:type="spellEnd"/>
-      <w:r>
-        <w:rPr>
-          <w:i/>
-          <w:iCs/>
-        </w:rPr>
-        <w:t>(</w:t>
-      </w:r>
-      <w:proofErr w:type="gramEnd"/>
-      <w:r>
-        <w:rPr>
-          <w:i/>
-          <w:iCs/>
-        </w:rPr>
-        <w:t>)**:</w:t>
+        <w:t>**BinaryToOctal()**:</w:t>
       </w:r>
       <w:r>
         <w:t xml:space="preserve"> Converts binary strings to their octal representation.</w:t>
@@ -1093,32 +1062,7 @@
           <w:iCs/>
         </w:rPr>
         <w:lastRenderedPageBreak/>
-        <w:t>**</w:t>
-      </w:r>
-      <w:proofErr w:type="spellStart"/>
-      <w:proofErr w:type="gramStart"/>
-      <w:r>
-        <w:rPr>
-          <w:i/>
-          <w:iCs/>
-        </w:rPr>
-        <w:t>formatAndConvertInstruction</w:t>
-      </w:r>
-      <w:proofErr w:type="spellEnd"/>
-      <w:r>
-        <w:rPr>
-          <w:i/>
-          <w:iCs/>
-        </w:rPr>
-        <w:t>(</w:t>
-      </w:r>
-      <w:proofErr w:type="gramEnd"/>
-      <w:r>
-        <w:rPr>
-          <w:i/>
-          <w:iCs/>
-        </w:rPr>
-        <w:t>)**:</w:t>
+        <w:t>**formatAndConvertInstruction()**:</w:t>
       </w:r>
       <w:r>
         <w:t xml:space="preserve"> Formats the instruction components and converts them to octal.</w:t>
@@ -1138,32 +1082,7 @@
           <w:i/>
           <w:iCs/>
         </w:rPr>
-        <w:t>**</w:t>
-      </w:r>
-      <w:proofErr w:type="spellStart"/>
-      <w:proofErr w:type="gramStart"/>
-      <w:r>
-        <w:rPr>
-          <w:i/>
-          <w:iCs/>
-        </w:rPr>
-        <w:t>handleMiscellaneousInstruction</w:t>
-      </w:r>
-      <w:proofErr w:type="spellEnd"/>
-      <w:r>
-        <w:rPr>
-          <w:i/>
-          <w:iCs/>
-        </w:rPr>
-        <w:t>(</w:t>
-      </w:r>
-      <w:proofErr w:type="gramEnd"/>
-      <w:r>
-        <w:rPr>
-          <w:i/>
-          <w:iCs/>
-        </w:rPr>
-        <w:t>)**</w:t>
+        <w:t>**handleMiscellaneousInstruction()**</w:t>
       </w:r>
       <w:r>
         <w:t xml:space="preserve"> and other `handle` methods: Process different types of assembly instructions.</w:t>
@@ -1183,23 +1102,7 @@
           <w:i/>
           <w:iCs/>
         </w:rPr>
-        <w:t>**</w:t>
-      </w:r>
-      <w:proofErr w:type="gramStart"/>
-      <w:r>
-        <w:rPr>
-          <w:i/>
-          <w:iCs/>
-        </w:rPr>
-        <w:t>parse(</w:t>
-      </w:r>
-      <w:proofErr w:type="gramEnd"/>
-      <w:r>
-        <w:rPr>
-          <w:i/>
-          <w:iCs/>
-        </w:rPr>
-        <w:t>)**:</w:t>
+        <w:t>**parse()**:</w:t>
       </w:r>
       <w:r>
         <w:t xml:space="preserve"> Parses the instructions, categorizes them, and converts them to the output format.</w:t>
@@ -1219,32 +1122,7 @@
           <w:i/>
           <w:iCs/>
         </w:rPr>
-        <w:t>**</w:t>
-      </w:r>
-      <w:proofErr w:type="spellStart"/>
-      <w:proofErr w:type="gramStart"/>
-      <w:r>
-        <w:rPr>
-          <w:i/>
-          <w:iCs/>
-        </w:rPr>
-        <w:t>writeListingFile</w:t>
-      </w:r>
-      <w:proofErr w:type="spellEnd"/>
-      <w:r>
-        <w:rPr>
-          <w:i/>
-          <w:iCs/>
-        </w:rPr>
-        <w:t>(</w:t>
-      </w:r>
-      <w:proofErr w:type="gramEnd"/>
-      <w:r>
-        <w:rPr>
-          <w:i/>
-          <w:iCs/>
-        </w:rPr>
-        <w:t>)**:</w:t>
+        <w:t>**writeListingFile()**:</w:t>
       </w:r>
       <w:r>
         <w:t xml:space="preserve"> Writes the detailed listing of instructions to a file.</w:t>
@@ -1264,32 +1142,7 @@
           <w:i/>
           <w:iCs/>
         </w:rPr>
-        <w:t>**</w:t>
-      </w:r>
-      <w:proofErr w:type="spellStart"/>
-      <w:proofErr w:type="gramStart"/>
-      <w:r>
-        <w:rPr>
-          <w:i/>
-          <w:iCs/>
-        </w:rPr>
-        <w:t>writeLoadFile</w:t>
-      </w:r>
-      <w:proofErr w:type="spellEnd"/>
-      <w:r>
-        <w:rPr>
-          <w:i/>
-          <w:iCs/>
-        </w:rPr>
-        <w:t>(</w:t>
-      </w:r>
-      <w:proofErr w:type="gramEnd"/>
-      <w:r>
-        <w:rPr>
-          <w:i/>
-          <w:iCs/>
-        </w:rPr>
-        <w:t>)**:</w:t>
+        <w:t>**writeLoadFile()**:</w:t>
       </w:r>
       <w:r>
         <w:t xml:space="preserve"> Writes the load-ready instructions to a file.</w:t>
@@ -1309,23 +1162,7 @@
           <w:i/>
           <w:iCs/>
         </w:rPr>
-        <w:t>**</w:t>
-      </w:r>
-      <w:proofErr w:type="gramStart"/>
-      <w:r>
-        <w:rPr>
-          <w:i/>
-          <w:iCs/>
-        </w:rPr>
-        <w:t>cleanup(</w:t>
-      </w:r>
-      <w:proofErr w:type="gramEnd"/>
-      <w:r>
-        <w:rPr>
-          <w:i/>
-          <w:iCs/>
-        </w:rPr>
-        <w:t>)**:</w:t>
+        <w:t>**cleanup()**:</w:t>
       </w:r>
       <w:r>
         <w:t xml:space="preserve"> Cleans up the load file by removing blank lines.</w:t>
@@ -1345,23 +1182,7 @@
           <w:i/>
           <w:iCs/>
         </w:rPr>
-        <w:t>**</w:t>
-      </w:r>
-      <w:proofErr w:type="gramStart"/>
-      <w:r>
-        <w:rPr>
-          <w:i/>
-          <w:iCs/>
-        </w:rPr>
-        <w:t>run(</w:t>
-      </w:r>
-      <w:proofErr w:type="gramEnd"/>
-      <w:r>
-        <w:rPr>
-          <w:i/>
-          <w:iCs/>
-        </w:rPr>
-        <w:t>)**:</w:t>
+        <w:t>**run()**:</w:t>
       </w:r>
       <w:r>
         <w:t xml:space="preserve"> Orchestrates the reading, parsing, and writing of instructions.</w:t>
@@ -1381,23 +1202,7 @@
           <w:i/>
           <w:iCs/>
         </w:rPr>
-        <w:t>**</w:t>
-      </w:r>
-      <w:proofErr w:type="gramStart"/>
-      <w:r>
-        <w:rPr>
-          <w:i/>
-          <w:iCs/>
-        </w:rPr>
-        <w:t>main(</w:t>
-      </w:r>
-      <w:proofErr w:type="gramEnd"/>
-      <w:r>
-        <w:rPr>
-          <w:i/>
-          <w:iCs/>
-        </w:rPr>
-        <w:t>)**:</w:t>
+        <w:t>**main()**:</w:t>
       </w:r>
       <w:r>
         <w:t xml:space="preserve"> The entry point to run the Assembler program.</w:t>
@@ -1458,15 +1263,7 @@
         <w:t>**Output Files Not Generated**:</w:t>
       </w:r>
       <w:r>
-        <w:t xml:space="preserve"> Make sure you have </w:t>
-      </w:r>
-      <w:proofErr w:type="gramStart"/>
-      <w:r>
-        <w:t>write</w:t>
-      </w:r>
-      <w:proofErr w:type="gramEnd"/>
-      <w:r>
-        <w:t xml:space="preserve"> permissions in the directory.</w:t>
+        <w:t xml:space="preserve"> Make sure you have write permissions in the directory.</w:t>
       </w:r>
     </w:p>
     <w:p>
@@ -4000,7 +3797,7 @@
   <w:docDefaults>
     <w:rPrDefault>
       <w:rPr>
-        <w:rFonts w:asciiTheme="minorHAnsi" w:eastAsiaTheme="minorHAnsi" w:hAnsiTheme="minorHAnsi" w:cstheme="minorBidi"/>
+        <w:rFonts w:asciiTheme="minorHAnsi" w:eastAsia="SimSun" w:hAnsiTheme="minorHAnsi" w:cstheme="minorBidi"/>
         <w:kern w:val="2"/>
         <w:sz w:val="24"/>
         <w:szCs w:val="24"/>
@@ -4396,7 +4193,7 @@
       <w:jc w:val="both"/>
     </w:pPr>
     <w:rPr>
-      <w:rFonts w:ascii="Times New Roman" w:hAnsi="Times New Roman"/>
+      <w:rFonts w:ascii="Times New Roman" w:eastAsiaTheme="minorHAnsi" w:hAnsi="Times New Roman"/>
     </w:rPr>
   </w:style>
   <w:style w:type="paragraph" w:styleId="Heading1">

</xml_diff>